<commit_message>
Updated Neurograph Development Platform Booklet;
</commit_message>
<xml_diff>
--- a/Neurograph Development Platform/Development Platform.docx
+++ b/Neurograph Development Platform/Development Platform.docx
@@ -2,6 +2,24 @@
 <file path=word/document.xml><?xml version="1.0" encoding="utf-8"?>
 <w:document xmlns:wpc="http://schemas.microsoft.com/office/word/2010/wordprocessingCanvas" xmlns:cx="http://schemas.microsoft.com/office/drawing/2014/chartex" xmlns:cx1="http://schemas.microsoft.com/office/drawing/2015/9/8/chartex" xmlns:cx2="http://schemas.microsoft.com/office/drawing/2015/10/21/chartex" xmlns:cx3="http://schemas.microsoft.com/office/drawing/2016/5/9/chartex" xmlns:cx4="http://schemas.microsoft.com/office/drawing/2016/5/10/chartex" xmlns:cx5="http://schemas.microsoft.com/office/drawing/2016/5/11/chartex" xmlns:cx6="http://schemas.microsoft.com/office/drawing/2016/5/12/chartex" xmlns:cx7="http://schemas.microsoft.com/office/drawing/2016/5/13/chartex" xmlns:cx8="http://schemas.microsoft.com/office/drawing/2016/5/14/chartex" xmlns:mc="http://schemas.openxmlformats.org/markup-compatibility/2006" xmlns:aink="http://schemas.microsoft.com/office/drawing/2016/ink" xmlns:am3d="http://schemas.microsoft.com/office/drawing/2017/model3d" xmlns:o="urn:schemas-microsoft-com:office:office" xmlns:r="http://schemas.openxmlformats.org/officeDocument/2006/relationships" xmlns:m="http://schemas.openxmlformats.org/officeDocument/2006/math" xmlns:v="urn:schemas-microsoft-com:vml" xmlns:wp14="http://schemas.microsoft.com/office/word/2010/wordprocessingDrawing" xmlns:wp="http://schemas.openxmlformats.org/drawingml/2006/wordprocessingDrawing" xmlns:w10="urn:schemas-microsoft-com:office:word" xmlns:w="http://schemas.openxmlformats.org/wordprocessingml/2006/main" xmlns:w14="http://schemas.microsoft.com/office/word/2010/wordml" xmlns:w15="http://schemas.microsoft.com/office/word/2012/wordml" xmlns:w16cid="http://schemas.microsoft.com/office/word/2016/wordml/cid" xmlns:w16se="http://schemas.microsoft.com/office/word/2015/wordml/symex" xmlns:wpg="http://schemas.microsoft.com/office/word/2010/wordprocessingGroup" xmlns:wpi="http://schemas.microsoft.com/office/word/2010/wordprocessingInk" xmlns:wne="http://schemas.microsoft.com/office/word/2006/wordml" xmlns:wps="http://schemas.microsoft.com/office/word/2010/wordprocessingShape" mc:Ignorable="w14 w15 w16se w16cid wp14">
   <w:body>
+    <w:p>
+      <w:pPr>
+        <w:pStyle w:val="Title"/>
+        <w:jc w:val="center"/>
+      </w:pPr>
+    </w:p>
+    <w:p/>
+    <w:p/>
+    <w:p/>
+    <w:p/>
+    <w:p/>
+    <w:p/>
+    <w:p/>
+    <w:p/>
+    <w:p/>
+    <w:p/>
+    <w:p/>
+    <w:p/>
     <w:p>
       <w:pPr>
         <w:pStyle w:val="Title"/>
@@ -19,6 +37,15 @@
           <w:b/>
         </w:rPr>
       </w:pPr>
+    </w:p>
+    <w:p>
+      <w:pPr>
+        <w:jc w:val="center"/>
+        <w:rPr>
+          <w:rFonts w:asciiTheme="majorHAnsi" w:hAnsiTheme="majorHAnsi" w:cstheme="majorHAnsi"/>
+          <w:b/>
+        </w:rPr>
+      </w:pPr>
       <w:r>
         <w:rPr>
           <w:rFonts w:asciiTheme="majorHAnsi" w:hAnsiTheme="majorHAnsi" w:cstheme="majorHAnsi"/>
@@ -44,9 +71,72 @@
         <w:t xml:space="preserve"> May 2018</w:t>
       </w:r>
     </w:p>
+    <w:p>
+      <w:pPr>
+        <w:jc w:val="center"/>
+      </w:pPr>
+    </w:p>
+    <w:p>
+      <w:pPr>
+        <w:jc w:val="center"/>
+      </w:pPr>
+    </w:p>
+    <w:p>
+      <w:pPr>
+        <w:jc w:val="center"/>
+      </w:pPr>
+    </w:p>
+    <w:p>
+      <w:pPr>
+        <w:jc w:val="center"/>
+      </w:pPr>
+    </w:p>
+    <w:p>
+      <w:pPr>
+        <w:jc w:val="center"/>
+      </w:pPr>
+    </w:p>
+    <w:p>
+      <w:pPr>
+        <w:jc w:val="center"/>
+      </w:pPr>
+    </w:p>
+    <w:p>
+      <w:pPr>
+        <w:jc w:val="center"/>
+      </w:pPr>
+    </w:p>
+    <w:p>
+      <w:pPr>
+        <w:jc w:val="center"/>
+      </w:pPr>
+    </w:p>
+    <w:p>
+      <w:pPr>
+        <w:jc w:val="center"/>
+      </w:pPr>
+    </w:p>
+    <w:p/>
+    <w:p>
+      <w:pPr>
+        <w:jc w:val="center"/>
+      </w:pPr>
+    </w:p>
+    <w:p>
+      <w:pPr>
+        <w:jc w:val="center"/>
+      </w:pPr>
+    </w:p>
     <w:p/>
     <w:sdt>
       <w:sdtPr>
+        <w:rPr>
+          <w:rFonts w:asciiTheme="minorHAnsi" w:eastAsiaTheme="minorEastAsia" w:hAnsiTheme="minorHAnsi" w:cstheme="minorBidi"/>
+          <w:color w:val="auto"/>
+          <w:sz w:val="22"/>
+          <w:szCs w:val="22"/>
+          <w:lang w:val="en-AU" w:eastAsia="zh-CN"/>
+        </w:rPr>
         <w:id w:val="319777553"/>
         <w:docPartObj>
           <w:docPartGallery w:val="Table of Contents"/>
@@ -55,14 +145,9 @@
       </w:sdtPr>
       <w:sdtEndPr>
         <w:rPr>
-          <w:rFonts w:asciiTheme="minorHAnsi" w:eastAsiaTheme="minorEastAsia" w:hAnsiTheme="minorHAnsi" w:cstheme="minorBidi"/>
           <w:b/>
           <w:bCs/>
           <w:noProof/>
-          <w:color w:val="auto"/>
-          <w:sz w:val="22"/>
-          <w:szCs w:val="22"/>
-          <w:lang w:val="en-AU" w:eastAsia="zh-CN"/>
         </w:rPr>
       </w:sdtEndPr>
       <w:sdtContent>
@@ -73,6 +158,13 @@
           <w:r>
             <w:t>Table of Contents</w:t>
           </w:r>
+        </w:p>
+        <w:p>
+          <w:pPr>
+            <w:rPr>
+              <w:lang w:val="en-US" w:eastAsia="en-US"/>
+            </w:rPr>
+          </w:pPr>
         </w:p>
         <w:p>
           <w:pPr>
@@ -93,7 +185,7 @@
           <w:r>
             <w:fldChar w:fldCharType="separate"/>
           </w:r>
-          <w:hyperlink w:anchor="_Toc513581482" w:history="1">
+          <w:hyperlink w:anchor="_Toc513663985" w:history="1">
             <w:r>
               <w:rPr>
                 <w:rStyle w:val="Hyperlink"/>
@@ -120,7 +212,7 @@
                 <w:noProof/>
                 <w:webHidden/>
               </w:rPr>
-              <w:instrText xml:space="preserve"> PAGEREF _Toc513581482 \h </w:instrText>
+              <w:instrText xml:space="preserve"> PAGEREF _Toc513663985 \h </w:instrText>
             </w:r>
             <w:r>
               <w:rPr>
@@ -140,7 +232,7 @@
                 <w:noProof/>
                 <w:webHidden/>
               </w:rPr>
-              <w:t>2</w:t>
+              <w:t>3</w:t>
             </w:r>
             <w:r>
               <w:rPr>
@@ -161,7 +253,7 @@
               <w:noProof/>
             </w:rPr>
           </w:pPr>
-          <w:hyperlink w:anchor="_Toc513581483" w:history="1">
+          <w:hyperlink w:anchor="_Toc513663986" w:history="1">
             <w:r>
               <w:rPr>
                 <w:rStyle w:val="Hyperlink"/>
@@ -188,7 +280,7 @@
                 <w:noProof/>
                 <w:webHidden/>
               </w:rPr>
-              <w:instrText xml:space="preserve"> PAGEREF _Toc513581483 \h </w:instrText>
+              <w:instrText xml:space="preserve"> PAGEREF _Toc513663986 \h </w:instrText>
             </w:r>
             <w:r>
               <w:rPr>
@@ -208,7 +300,7 @@
                 <w:noProof/>
                 <w:webHidden/>
               </w:rPr>
-              <w:t>3</w:t>
+              <w:t>4</w:t>
             </w:r>
             <w:r>
               <w:rPr>
@@ -229,7 +321,7 @@
               <w:noProof/>
             </w:rPr>
           </w:pPr>
-          <w:hyperlink w:anchor="_Toc513581484" w:history="1">
+          <w:hyperlink w:anchor="_Toc513663987" w:history="1">
             <w:r>
               <w:rPr>
                 <w:rStyle w:val="Hyperlink"/>
@@ -256,7 +348,7 @@
                 <w:noProof/>
                 <w:webHidden/>
               </w:rPr>
-              <w:instrText xml:space="preserve"> PAGEREF _Toc513581484 \h </w:instrText>
+              <w:instrText xml:space="preserve"> PAGEREF _Toc513663987 \h </w:instrText>
             </w:r>
             <w:r>
               <w:rPr>
@@ -276,7 +368,7 @@
                 <w:noProof/>
                 <w:webHidden/>
               </w:rPr>
-              <w:t>3</w:t>
+              <w:t>4</w:t>
             </w:r>
             <w:r>
               <w:rPr>
@@ -297,7 +389,7 @@
               <w:noProof/>
             </w:rPr>
           </w:pPr>
-          <w:hyperlink w:anchor="_Toc513581485" w:history="1">
+          <w:hyperlink w:anchor="_Toc513663988" w:history="1">
             <w:r>
               <w:rPr>
                 <w:rStyle w:val="Hyperlink"/>
@@ -324,7 +416,7 @@
                 <w:noProof/>
                 <w:webHidden/>
               </w:rPr>
-              <w:instrText xml:space="preserve"> PAGEREF _Toc513581485 \h </w:instrText>
+              <w:instrText xml:space="preserve"> PAGEREF _Toc513663988 \h </w:instrText>
             </w:r>
             <w:r>
               <w:rPr>
@@ -344,7 +436,77 @@
                 <w:noProof/>
                 <w:webHidden/>
               </w:rPr>
-              <w:t>3</w:t>
+              <w:t>4</w:t>
+            </w:r>
+            <w:r>
+              <w:rPr>
+                <w:noProof/>
+                <w:webHidden/>
+              </w:rPr>
+              <w:fldChar w:fldCharType="end"/>
+            </w:r>
+          </w:hyperlink>
+          <w:bookmarkStart w:id="0" w:name="_GoBack"/>
+          <w:bookmarkEnd w:id="0"/>
+        </w:p>
+        <w:p>
+          <w:pPr>
+            <w:pStyle w:val="TOC1"/>
+            <w:tabs>
+              <w:tab w:val="right" w:leader="dot" w:pos="9016"/>
+            </w:tabs>
+            <w:rPr>
+              <w:noProof/>
+            </w:rPr>
+          </w:pPr>
+          <w:hyperlink w:anchor="_Toc513663989" w:history="1">
+            <w:r>
+              <w:rPr>
+                <w:rStyle w:val="Hyperlink"/>
+                <w:noProof/>
+              </w:rPr>
+              <w:t>5. Testing Device and Android Version</w:t>
+            </w:r>
+            <w:r>
+              <w:rPr>
+                <w:noProof/>
+                <w:webHidden/>
+              </w:rPr>
+              <w:tab/>
+            </w:r>
+            <w:r>
+              <w:rPr>
+                <w:noProof/>
+                <w:webHidden/>
+              </w:rPr>
+              <w:fldChar w:fldCharType="begin"/>
+            </w:r>
+            <w:r>
+              <w:rPr>
+                <w:noProof/>
+                <w:webHidden/>
+              </w:rPr>
+              <w:instrText xml:space="preserve"> PAGEREF _Toc513663989 \h </w:instrText>
+            </w:r>
+            <w:r>
+              <w:rPr>
+                <w:noProof/>
+                <w:webHidden/>
+              </w:rPr>
+            </w:r>
+            <w:r>
+              <w:rPr>
+                <w:noProof/>
+                <w:webHidden/>
+              </w:rPr>
+              <w:fldChar w:fldCharType="separate"/>
+            </w:r>
+            <w:r>
+              <w:rPr>
+                <w:noProof/>
+                <w:webHidden/>
+              </w:rPr>
+              <w:t>5</w:t>
             </w:r>
             <w:r>
               <w:rPr>
@@ -365,13 +527,13 @@
               <w:noProof/>
             </w:rPr>
           </w:pPr>
-          <w:hyperlink w:anchor="_Toc513581486" w:history="1">
+          <w:hyperlink w:anchor="_Toc513663990" w:history="1">
             <w:r>
               <w:rPr>
                 <w:rStyle w:val="Hyperlink"/>
                 <w:noProof/>
               </w:rPr>
-              <w:t>5. Testing Device and Android Version</w:t>
+              <w:t>6. Testing Virtual Device and Android Version</w:t>
             </w:r>
             <w:r>
               <w:rPr>
@@ -392,7 +554,7 @@
                 <w:noProof/>
                 <w:webHidden/>
               </w:rPr>
-              <w:instrText xml:space="preserve"> PAGEREF _Toc513581486 \h </w:instrText>
+              <w:instrText xml:space="preserve"> PAGEREF _Toc513663990 \h </w:instrText>
             </w:r>
             <w:r>
               <w:rPr>
@@ -412,7 +574,7 @@
                 <w:noProof/>
                 <w:webHidden/>
               </w:rPr>
-              <w:t>4</w:t>
+              <w:t>5</w:t>
             </w:r>
             <w:r>
               <w:rPr>
@@ -433,13 +595,13 @@
               <w:noProof/>
             </w:rPr>
           </w:pPr>
-          <w:hyperlink w:anchor="_Toc513581487" w:history="1">
+          <w:hyperlink w:anchor="_Toc513663991" w:history="1">
             <w:r>
               <w:rPr>
                 <w:rStyle w:val="Hyperlink"/>
                 <w:noProof/>
               </w:rPr>
-              <w:t>6. Testing Virtual Device and Android Version</w:t>
+              <w:t>7. Virtual Device Configuration</w:t>
             </w:r>
             <w:r>
               <w:rPr>
@@ -460,7 +622,7 @@
                 <w:noProof/>
                 <w:webHidden/>
               </w:rPr>
-              <w:instrText xml:space="preserve"> PAGEREF _Toc513581487 \h </w:instrText>
+              <w:instrText xml:space="preserve"> PAGEREF _Toc513663991 \h </w:instrText>
             </w:r>
             <w:r>
               <w:rPr>
@@ -480,7 +642,7 @@
                 <w:noProof/>
                 <w:webHidden/>
               </w:rPr>
-              <w:t>4</w:t>
+              <w:t>6</w:t>
             </w:r>
             <w:r>
               <w:rPr>
@@ -501,13 +663,13 @@
               <w:noProof/>
             </w:rPr>
           </w:pPr>
-          <w:hyperlink w:anchor="_Toc513581488" w:history="1">
+          <w:hyperlink w:anchor="_Toc513663992" w:history="1">
             <w:r>
               <w:rPr>
                 <w:rStyle w:val="Hyperlink"/>
                 <w:noProof/>
               </w:rPr>
-              <w:t>7. Virtual Device Configuration</w:t>
+              <w:t>8. External Jar Files</w:t>
             </w:r>
             <w:r>
               <w:rPr>
@@ -528,7 +690,7 @@
                 <w:noProof/>
                 <w:webHidden/>
               </w:rPr>
-              <w:instrText xml:space="preserve"> PAGEREF _Toc513581488 \h </w:instrText>
+              <w:instrText xml:space="preserve"> PAGEREF _Toc513663992 \h </w:instrText>
             </w:r>
             <w:r>
               <w:rPr>
@@ -548,75 +710,7 @@
                 <w:noProof/>
                 <w:webHidden/>
               </w:rPr>
-              <w:t>5</w:t>
-            </w:r>
-            <w:r>
-              <w:rPr>
-                <w:noProof/>
-                <w:webHidden/>
-              </w:rPr>
-              <w:fldChar w:fldCharType="end"/>
-            </w:r>
-          </w:hyperlink>
-        </w:p>
-        <w:p>
-          <w:pPr>
-            <w:pStyle w:val="TOC1"/>
-            <w:tabs>
-              <w:tab w:val="right" w:leader="dot" w:pos="9016"/>
-            </w:tabs>
-            <w:rPr>
-              <w:noProof/>
-            </w:rPr>
-          </w:pPr>
-          <w:hyperlink w:anchor="_Toc513581489" w:history="1">
-            <w:r>
-              <w:rPr>
-                <w:rStyle w:val="Hyperlink"/>
-                <w:noProof/>
-              </w:rPr>
-              <w:t>8. External Jar Files</w:t>
-            </w:r>
-            <w:r>
-              <w:rPr>
-                <w:noProof/>
-                <w:webHidden/>
-              </w:rPr>
-              <w:tab/>
-            </w:r>
-            <w:r>
-              <w:rPr>
-                <w:noProof/>
-                <w:webHidden/>
-              </w:rPr>
-              <w:fldChar w:fldCharType="begin"/>
-            </w:r>
-            <w:r>
-              <w:rPr>
-                <w:noProof/>
-                <w:webHidden/>
-              </w:rPr>
-              <w:instrText xml:space="preserve"> PAGEREF _Toc513581489 \h </w:instrText>
-            </w:r>
-            <w:r>
-              <w:rPr>
-                <w:noProof/>
-                <w:webHidden/>
-              </w:rPr>
-            </w:r>
-            <w:r>
-              <w:rPr>
-                <w:noProof/>
-                <w:webHidden/>
-              </w:rPr>
-              <w:fldChar w:fldCharType="separate"/>
-            </w:r>
-            <w:r>
-              <w:rPr>
-                <w:noProof/>
-                <w:webHidden/>
-              </w:rPr>
-              <w:t>6</w:t>
+              <w:t>7</w:t>
             </w:r>
             <w:r>
               <w:rPr>
@@ -637,7 +731,7 @@
               <w:noProof/>
             </w:rPr>
           </w:pPr>
-          <w:hyperlink w:anchor="_Toc513581490" w:history="1">
+          <w:hyperlink w:anchor="_Toc513663993" w:history="1">
             <w:r>
               <w:rPr>
                 <w:rStyle w:val="Hyperlink"/>
@@ -664,7 +758,7 @@
                 <w:noProof/>
                 <w:webHidden/>
               </w:rPr>
-              <w:instrText xml:space="preserve"> PAGEREF _Toc513581490 \h </w:instrText>
+              <w:instrText xml:space="preserve"> PAGEREF _Toc513663993 \h </w:instrText>
             </w:r>
             <w:r>
               <w:rPr>
@@ -684,7 +778,7 @@
                 <w:noProof/>
                 <w:webHidden/>
               </w:rPr>
-              <w:t>6</w:t>
+              <w:t>7</w:t>
             </w:r>
             <w:r>
               <w:rPr>
@@ -712,10 +806,11 @@
     <w:p/>
     <w:p/>
     <w:p/>
-    <w:p>
-      <w:bookmarkStart w:id="0" w:name="_GoBack"/>
-      <w:bookmarkEnd w:id="0"/>
-    </w:p>
+    <w:p/>
+    <w:p/>
+    <w:p/>
+    <w:p/>
+    <w:p/>
     <w:p/>
     <w:p/>
     <w:p/>
@@ -729,7 +824,7 @@
       <w:pPr>
         <w:pStyle w:val="Heading1"/>
       </w:pPr>
-      <w:bookmarkStart w:id="1" w:name="_Toc513581482"/>
+      <w:bookmarkStart w:id="1" w:name="_Toc513663985"/>
       <w:r>
         <w:lastRenderedPageBreak/>
         <w:t>1. IDE</w:t>
@@ -866,7 +961,7 @@
       <w:pPr>
         <w:pStyle w:val="Heading1"/>
       </w:pPr>
-      <w:bookmarkStart w:id="2" w:name="_Toc513581483"/>
+      <w:bookmarkStart w:id="2" w:name="_Toc513663986"/>
       <w:r>
         <w:lastRenderedPageBreak/>
         <w:t>2. Gradle Build Version</w:t>
@@ -899,7 +994,7 @@
       <w:pPr>
         <w:pStyle w:val="Heading1"/>
       </w:pPr>
-      <w:bookmarkStart w:id="3" w:name="_Toc513581484"/>
+      <w:bookmarkStart w:id="3" w:name="_Toc513663987"/>
       <w:r>
         <w:t>3. SDK Information</w:t>
       </w:r>
@@ -927,7 +1022,7 @@
       <w:pPr>
         <w:pStyle w:val="Heading1"/>
       </w:pPr>
-      <w:bookmarkStart w:id="4" w:name="_Toc513581485"/>
+      <w:bookmarkStart w:id="4" w:name="_Toc513663988"/>
       <w:r>
         <w:t>4. Version Control Platform</w:t>
       </w:r>
@@ -961,7 +1056,7 @@
       <w:pPr>
         <w:pStyle w:val="Heading1"/>
       </w:pPr>
-      <w:bookmarkStart w:id="5" w:name="_Toc513581486"/>
+      <w:bookmarkStart w:id="5" w:name="_Toc513663989"/>
       <w:r>
         <w:lastRenderedPageBreak/>
         <w:t>5. Testing Device and Android Version</w:t>
@@ -990,7 +1085,7 @@
       <w:pPr>
         <w:pStyle w:val="Heading1"/>
       </w:pPr>
-      <w:bookmarkStart w:id="6" w:name="_Toc513581487"/>
+      <w:bookmarkStart w:id="6" w:name="_Toc513663990"/>
       <w:r>
         <w:t>6. Testing Virtual Device and Android Version</w:t>
       </w:r>
@@ -1108,7 +1203,7 @@
       <w:pPr>
         <w:pStyle w:val="Heading1"/>
       </w:pPr>
-      <w:bookmarkStart w:id="7" w:name="_Toc513581488"/>
+      <w:bookmarkStart w:id="7" w:name="_Toc513663991"/>
       <w:r>
         <w:lastRenderedPageBreak/>
         <w:t>7. Virtual Device Configuration</w:t>
@@ -1180,7 +1275,7 @@
       <w:pPr>
         <w:pStyle w:val="Heading1"/>
       </w:pPr>
-      <w:bookmarkStart w:id="8" w:name="_Toc513581489"/>
+      <w:bookmarkStart w:id="8" w:name="_Toc513663992"/>
       <w:r>
         <w:lastRenderedPageBreak/>
         <w:t>8. External Jar Files</w:t>
@@ -1192,7 +1287,7 @@
       <w:pPr>
         <w:pStyle w:val="Heading2"/>
       </w:pPr>
-      <w:bookmarkStart w:id="9" w:name="_Toc513581490"/>
+      <w:bookmarkStart w:id="9" w:name="_Toc513663993"/>
       <w:r>
         <w:t>8.1 Java Mail for Android</w:t>
       </w:r>
@@ -2567,7 +2662,7 @@
 </file>
 
 <file path=customXml/itemProps1.xml><?xml version="1.0" encoding="utf-8"?>
-<ds:datastoreItem xmlns:ds="http://schemas.openxmlformats.org/officeDocument/2006/customXml" ds:itemID="{6320D498-A79A-49D4-8DA8-979682D3614D}">
+<ds:datastoreItem xmlns:ds="http://schemas.openxmlformats.org/officeDocument/2006/customXml" ds:itemID="{FA259742-F383-4804-B63D-BBDF2D8C612A}">
   <ds:schemaRefs>
     <ds:schemaRef ds:uri="http://schemas.openxmlformats.org/officeDocument/2006/bibliography"/>
   </ds:schemaRefs>

</xml_diff>

<commit_message>
Updated Neurograph Development Platform Booklet and Neurograph Code Explanation Booklet;
</commit_message>
<xml_diff>
--- a/Neurograph Development Platform/Development Platform.docx
+++ b/Neurograph Development Platform/Development Platform.docx
@@ -59,16 +59,12 @@
         <w:jc w:val="center"/>
       </w:pPr>
       <w:r>
-        <w:t>2</w:t>
-      </w:r>
-      <w:r>
-        <w:rPr>
-          <w:vertAlign w:val="superscript"/>
-        </w:rPr>
-        <w:t>nd</w:t>
-      </w:r>
-      <w:r>
-        <w:t xml:space="preserve"> May 2018</w:t>
+        <w:t>2018.</w:t>
+      </w:r>
+      <w:bookmarkStart w:id="0" w:name="_GoBack"/>
+      <w:bookmarkEnd w:id="0"/>
+      <w:r>
+        <w:t>5</w:t>
       </w:r>
     </w:p>
     <w:p>
@@ -446,8 +442,6 @@
               <w:fldChar w:fldCharType="end"/>
             </w:r>
           </w:hyperlink>
-          <w:bookmarkStart w:id="0" w:name="_GoBack"/>
-          <w:bookmarkEnd w:id="0"/>
         </w:p>
         <w:p>
           <w:pPr>
@@ -2662,7 +2656,7 @@
 </file>
 
 <file path=customXml/itemProps1.xml><?xml version="1.0" encoding="utf-8"?>
-<ds:datastoreItem xmlns:ds="http://schemas.openxmlformats.org/officeDocument/2006/customXml" ds:itemID="{FA259742-F383-4804-B63D-BBDF2D8C612A}">
+<ds:datastoreItem xmlns:ds="http://schemas.openxmlformats.org/officeDocument/2006/customXml" ds:itemID="{35F2061A-4B77-4FAB-9DF5-B0C490AFCCE3}">
   <ds:schemaRefs>
     <ds:schemaRef ds:uri="http://schemas.openxmlformats.org/officeDocument/2006/bibliography"/>
   </ds:schemaRefs>

</xml_diff>

<commit_message>
Updated Neurograph Development Platform Introduction;
</commit_message>
<xml_diff>
--- a/Neurograph Development Platform/Development Platform.docx
+++ b/Neurograph Development Platform/Development Platform.docx
@@ -62,7 +62,7 @@
         <w:t>2018.</w:t>
       </w:r>
       <w:r>
-        <w:t>5</w:t>
+        <w:t>06</w:t>
       </w:r>
     </w:p>
     <w:p>
@@ -74,6 +74,8 @@
       <w:pPr>
         <w:jc w:val="center"/>
       </w:pPr>
+      <w:bookmarkStart w:id="0" w:name="_GoBack"/>
+      <w:bookmarkEnd w:id="0"/>
     </w:p>
     <w:p>
       <w:pPr>
@@ -120,6 +122,52 @@
       <w:pPr>
         <w:jc w:val="center"/>
       </w:pPr>
+    </w:p>
+    <w:p/>
+    <w:p/>
+    <w:p/>
+    <w:p/>
+    <w:p/>
+    <w:p/>
+    <w:p/>
+    <w:p/>
+    <w:p/>
+    <w:p/>
+    <w:p/>
+    <w:p/>
+    <w:p/>
+    <w:p/>
+    <w:p/>
+    <w:p/>
+    <w:p/>
+    <w:p/>
+    <w:p/>
+    <w:p/>
+    <w:p/>
+    <w:p/>
+    <w:p/>
+    <w:p/>
+    <w:p/>
+    <w:p/>
+    <w:p/>
+    <w:p/>
+    <w:p>
+      <w:r>
+        <w:t>© Jiashu Wu 2018</w:t>
+      </w:r>
+    </w:p>
+    <w:p>
+      <w:r>
+        <w:t xml:space="preserve">Development Platform Introduction </w:t>
+      </w:r>
+      <w:r>
+        <w:t>for Neurograph Version 1.0</w:t>
+      </w:r>
+    </w:p>
+    <w:p>
+      <w:r>
+        <w:t>2018.06</w:t>
+      </w:r>
     </w:p>
     <w:p/>
     <w:sdt>
@@ -179,110 +227,63 @@
           <w:r>
             <w:fldChar w:fldCharType="separate"/>
           </w:r>
-          <w:bookmarkStart w:id="0" w:name="_GoBack"/>
-          <w:bookmarkEnd w:id="0"/>
-          <w:r>
-            <w:rPr>
-              <w:rStyle w:val="Hyperlink"/>
-              <w:noProof/>
-            </w:rPr>
-            <w:fldChar w:fldCharType="begin"/>
-          </w:r>
-          <w:r>
-            <w:rPr>
-              <w:rStyle w:val="Hyperlink"/>
-              <w:noProof/>
-            </w:rPr>
-            <w:instrText xml:space="preserve"> </w:instrText>
-          </w:r>
-          <w:r>
-            <w:rPr>
-              <w:noProof/>
-            </w:rPr>
-            <w:instrText>HYPERLINK \l "_Toc514703159"</w:instrText>
-          </w:r>
-          <w:r>
-            <w:rPr>
-              <w:rStyle w:val="Hyperlink"/>
-              <w:noProof/>
-            </w:rPr>
-            <w:instrText xml:space="preserve"> </w:instrText>
-          </w:r>
-          <w:r>
-            <w:rPr>
-              <w:rStyle w:val="Hyperlink"/>
-              <w:noProof/>
-            </w:rPr>
-          </w:r>
-          <w:r>
-            <w:rPr>
-              <w:rStyle w:val="Hyperlink"/>
-              <w:noProof/>
-            </w:rPr>
-            <w:fldChar w:fldCharType="separate"/>
-          </w:r>
-          <w:r>
-            <w:rPr>
-              <w:rStyle w:val="Hyperlink"/>
-              <w:noProof/>
-            </w:rPr>
-            <w:t>1. IDE</w:t>
-          </w:r>
-          <w:r>
-            <w:rPr>
-              <w:noProof/>
-              <w:webHidden/>
-            </w:rPr>
-            <w:tab/>
-          </w:r>
-          <w:r>
-            <w:rPr>
-              <w:noProof/>
-              <w:webHidden/>
-            </w:rPr>
-            <w:fldChar w:fldCharType="begin"/>
-          </w:r>
-          <w:r>
-            <w:rPr>
-              <w:noProof/>
-              <w:webHidden/>
-            </w:rPr>
-            <w:instrText xml:space="preserve"> PAGEREF _Toc514703159 \h </w:instrText>
-          </w:r>
-          <w:r>
-            <w:rPr>
-              <w:noProof/>
-              <w:webHidden/>
-            </w:rPr>
-          </w:r>
-          <w:r>
-            <w:rPr>
-              <w:noProof/>
-              <w:webHidden/>
-            </w:rPr>
-            <w:fldChar w:fldCharType="separate"/>
-          </w:r>
-          <w:r>
-            <w:rPr>
-              <w:noProof/>
-              <w:webHidden/>
-            </w:rPr>
-            <w:t>3</w:t>
-          </w:r>
-          <w:r>
-            <w:rPr>
-              <w:noProof/>
-              <w:webHidden/>
-            </w:rPr>
-            <w:fldChar w:fldCharType="end"/>
-          </w:r>
-          <w:r>
-            <w:rPr>
-              <w:rStyle w:val="Hyperlink"/>
-              <w:noProof/>
-            </w:rPr>
-            <w:fldChar w:fldCharType="end"/>
-          </w:r>
+          <w:hyperlink w:anchor="_Toc514703159" w:history="1">
+            <w:r>
+              <w:rPr>
+                <w:rStyle w:val="Hyperlink"/>
+                <w:noProof/>
+              </w:rPr>
+              <w:t>1. IDE</w:t>
+            </w:r>
+            <w:r>
+              <w:rPr>
+                <w:noProof/>
+                <w:webHidden/>
+              </w:rPr>
+              <w:tab/>
+            </w:r>
+            <w:r>
+              <w:rPr>
+                <w:noProof/>
+                <w:webHidden/>
+              </w:rPr>
+              <w:fldChar w:fldCharType="begin"/>
+            </w:r>
+            <w:r>
+              <w:rPr>
+                <w:noProof/>
+                <w:webHidden/>
+              </w:rPr>
+              <w:instrText xml:space="preserve"> PAGEREF _Toc514703159 \h </w:instrText>
+            </w:r>
+            <w:r>
+              <w:rPr>
+                <w:noProof/>
+                <w:webHidden/>
+              </w:rPr>
+            </w:r>
+            <w:r>
+              <w:rPr>
+                <w:noProof/>
+                <w:webHidden/>
+              </w:rPr>
+              <w:fldChar w:fldCharType="separate"/>
+            </w:r>
+            <w:r>
+              <w:rPr>
+                <w:noProof/>
+                <w:webHidden/>
+              </w:rPr>
+              <w:t>3</w:t>
+            </w:r>
+            <w:r>
+              <w:rPr>
+                <w:noProof/>
+                <w:webHidden/>
+              </w:rPr>
+              <w:fldChar w:fldCharType="end"/>
+            </w:r>
+          </w:hyperlink>
         </w:p>
         <w:p>
           <w:pPr>
@@ -891,8 +892,21 @@
     </w:p>
     <w:p>
       <w:r>
-        <w:t>JVM: OpenJDK 64-Bit Server VM by JetBrains s.r.o</w:t>
-      </w:r>
+        <w:t xml:space="preserve">JVM: OpenJDK 64-Bit Server VM by </w:t>
+      </w:r>
+      <w:proofErr w:type="spellStart"/>
+      <w:r>
+        <w:t>JetBrains</w:t>
+      </w:r>
+      <w:proofErr w:type="spellEnd"/>
+      <w:r>
+        <w:t xml:space="preserve"> </w:t>
+      </w:r>
+      <w:proofErr w:type="spellStart"/>
+      <w:r>
+        <w:t>s.r.o</w:t>
+      </w:r>
+      <w:proofErr w:type="spellEnd"/>
     </w:p>
     <w:p>
       <w:r>
@@ -1072,13 +1086,23 @@
     <w:p/>
     <w:p>
       <w:r>
-        <w:t>Version Control Platform: Github</w:t>
-      </w:r>
-    </w:p>
-    <w:p>
-      <w:r>
-        <w:t>Repository name: NeuroGraph</w:t>
-      </w:r>
+        <w:t xml:space="preserve">Version Control Platform: </w:t>
+      </w:r>
+      <w:proofErr w:type="spellStart"/>
+      <w:r>
+        <w:t>Github</w:t>
+      </w:r>
+      <w:proofErr w:type="spellEnd"/>
+    </w:p>
+    <w:p>
+      <w:r>
+        <w:t xml:space="preserve">Repository name: </w:t>
+      </w:r>
+      <w:proofErr w:type="spellStart"/>
+      <w:r>
+        <w:t>NeuroGraph</w:t>
+      </w:r>
+      <w:proofErr w:type="spellEnd"/>
     </w:p>
     <w:p>
       <w:r>
@@ -1343,7 +1367,21 @@
           <w:lang w:val="fr-FR"/>
         </w:rPr>
         <w:lastRenderedPageBreak/>
-        <w:t>8. External Jar Files</w:t>
+        <w:t xml:space="preserve">8. </w:t>
+      </w:r>
+      <w:proofErr w:type="spellStart"/>
+      <w:r>
+        <w:rPr>
+          <w:lang w:val="fr-FR"/>
+        </w:rPr>
+        <w:t>External</w:t>
+      </w:r>
+      <w:proofErr w:type="spellEnd"/>
+      <w:r>
+        <w:rPr>
+          <w:lang w:val="fr-FR"/>
+        </w:rPr>
+        <w:t xml:space="preserve"> Jar Files</w:t>
       </w:r>
       <w:bookmarkEnd w:id="8"/>
     </w:p>
@@ -1438,6 +1476,8 @@
     <w:p/>
     <w:p/>
     <w:sectPr>
+      <w:headerReference w:type="default" r:id="rId16"/>
+      <w:footerReference w:type="default" r:id="rId17"/>
       <w:pgSz w:w="11906" w:h="16838"/>
       <w:pgMar w:top="1440" w:right="1440" w:bottom="1440" w:left="1440" w:header="708" w:footer="708" w:gutter="0"/>
       <w:cols w:space="708"/>
@@ -1472,6 +1512,73 @@
 </w:endnotes>
 </file>
 
+<file path=word/footer1.xml><?xml version="1.0" encoding="utf-8"?>
+<w:ftr xmlns:wpc="http://schemas.microsoft.com/office/word/2010/wordprocessingCanvas" xmlns:cx="http://schemas.microsoft.com/office/drawing/2014/chartex" xmlns:cx1="http://schemas.microsoft.com/office/drawing/2015/9/8/chartex" xmlns:cx2="http://schemas.microsoft.com/office/drawing/2015/10/21/chartex" xmlns:cx3="http://schemas.microsoft.com/office/drawing/2016/5/9/chartex" xmlns:cx4="http://schemas.microsoft.com/office/drawing/2016/5/10/chartex" xmlns:cx5="http://schemas.microsoft.com/office/drawing/2016/5/11/chartex" xmlns:cx6="http://schemas.microsoft.com/office/drawing/2016/5/12/chartex" xmlns:cx7="http://schemas.microsoft.com/office/drawing/2016/5/13/chartex" xmlns:cx8="http://schemas.microsoft.com/office/drawing/2016/5/14/chartex" xmlns:mc="http://schemas.openxmlformats.org/markup-compatibility/2006" xmlns:aink="http://schemas.microsoft.com/office/drawing/2016/ink" xmlns:am3d="http://schemas.microsoft.com/office/drawing/2017/model3d" xmlns:o="urn:schemas-microsoft-com:office:office" xmlns:r="http://schemas.openxmlformats.org/officeDocument/2006/relationships" xmlns:m="http://schemas.openxmlformats.org/officeDocument/2006/math" xmlns:v="urn:schemas-microsoft-com:vml" xmlns:wp14="http://schemas.microsoft.com/office/word/2010/wordprocessingDrawing" xmlns:wp="http://schemas.openxmlformats.org/drawingml/2006/wordprocessingDrawing" xmlns:w10="urn:schemas-microsoft-com:office:word" xmlns:w="http://schemas.openxmlformats.org/wordprocessingml/2006/main" xmlns:w14="http://schemas.microsoft.com/office/word/2010/wordml" xmlns:w15="http://schemas.microsoft.com/office/word/2012/wordml" xmlns:w16cid="http://schemas.microsoft.com/office/word/2016/wordml/cid" xmlns:w16se="http://schemas.microsoft.com/office/word/2015/wordml/symex" xmlns:wpg="http://schemas.microsoft.com/office/word/2010/wordprocessingGroup" xmlns:wpi="http://schemas.microsoft.com/office/word/2010/wordprocessingInk" xmlns:wne="http://schemas.microsoft.com/office/word/2006/wordml" xmlns:wps="http://schemas.microsoft.com/office/word/2010/wordprocessingShape" mc:Ignorable="w14 w15 w16se w16cid wp14">
+  <w:sdt>
+    <w:sdtPr>
+      <w:id w:val="1516188609"/>
+      <w:docPartObj>
+        <w:docPartGallery w:val="Page Numbers (Bottom of Page)"/>
+        <w:docPartUnique/>
+      </w:docPartObj>
+    </w:sdtPr>
+    <w:sdtEndPr>
+      <w:rPr>
+        <w:color w:val="7F7F7F" w:themeColor="background1" w:themeShade="7F"/>
+        <w:spacing w:val="60"/>
+      </w:rPr>
+    </w:sdtEndPr>
+    <w:sdtContent>
+      <w:p>
+        <w:pPr>
+          <w:pStyle w:val="Footer"/>
+          <w:pBdr>
+            <w:top w:val="single" w:sz="4" w:space="1" w:color="D9D9D9" w:themeColor="background1" w:themeShade="D9"/>
+          </w:pBdr>
+          <w:jc w:val="right"/>
+        </w:pPr>
+        <w:r>
+          <w:fldChar w:fldCharType="begin"/>
+        </w:r>
+        <w:r>
+          <w:instrText xml:space="preserve"> PAGE   \* MERGEFORMAT </w:instrText>
+        </w:r>
+        <w:r>
+          <w:fldChar w:fldCharType="separate"/>
+        </w:r>
+        <w:r>
+          <w:rPr>
+            <w:noProof/>
+          </w:rPr>
+          <w:t>3</w:t>
+        </w:r>
+        <w:r>
+          <w:rPr>
+            <w:noProof/>
+          </w:rPr>
+          <w:fldChar w:fldCharType="end"/>
+        </w:r>
+        <w:r>
+          <w:t xml:space="preserve"> | </w:t>
+        </w:r>
+        <w:r>
+          <w:rPr>
+            <w:color w:val="7F7F7F" w:themeColor="background1" w:themeShade="7F"/>
+            <w:spacing w:val="60"/>
+          </w:rPr>
+          <w:t>Page</w:t>
+        </w:r>
+      </w:p>
+    </w:sdtContent>
+  </w:sdt>
+  <w:p>
+    <w:pPr>
+      <w:pStyle w:val="Footer"/>
+    </w:pPr>
+  </w:p>
+</w:ftr>
+</file>
+
 <file path=word/footnotes.xml><?xml version="1.0" encoding="utf-8"?>
 <w:footnotes xmlns:wpc="http://schemas.microsoft.com/office/word/2010/wordprocessingCanvas" xmlns:cx="http://schemas.microsoft.com/office/drawing/2014/chartex" xmlns:cx1="http://schemas.microsoft.com/office/drawing/2015/9/8/chartex" xmlns:cx2="http://schemas.microsoft.com/office/drawing/2015/10/21/chartex" xmlns:cx3="http://schemas.microsoft.com/office/drawing/2016/5/9/chartex" xmlns:cx4="http://schemas.microsoft.com/office/drawing/2016/5/10/chartex" xmlns:cx5="http://schemas.microsoft.com/office/drawing/2016/5/11/chartex" xmlns:cx6="http://schemas.microsoft.com/office/drawing/2016/5/12/chartex" xmlns:cx7="http://schemas.microsoft.com/office/drawing/2016/5/13/chartex" xmlns:cx8="http://schemas.microsoft.com/office/drawing/2016/5/14/chartex" xmlns:mc="http://schemas.openxmlformats.org/markup-compatibility/2006" xmlns:aink="http://schemas.microsoft.com/office/drawing/2016/ink" xmlns:am3d="http://schemas.microsoft.com/office/drawing/2017/model3d" xmlns:o="urn:schemas-microsoft-com:office:office" xmlns:r="http://schemas.openxmlformats.org/officeDocument/2006/relationships" xmlns:m="http://schemas.openxmlformats.org/officeDocument/2006/math" xmlns:v="urn:schemas-microsoft-com:vml" xmlns:wp14="http://schemas.microsoft.com/office/word/2010/wordprocessingDrawing" xmlns:wp="http://schemas.openxmlformats.org/drawingml/2006/wordprocessingDrawing" xmlns:w10="urn:schemas-microsoft-com:office:word" xmlns:w="http://schemas.openxmlformats.org/wordprocessingml/2006/main" xmlns:w14="http://schemas.microsoft.com/office/word/2010/wordml" xmlns:w15="http://schemas.microsoft.com/office/word/2012/wordml" xmlns:w16cid="http://schemas.microsoft.com/office/word/2016/wordml/cid" xmlns:w16se="http://schemas.microsoft.com/office/word/2015/wordml/symex" xmlns:wpg="http://schemas.microsoft.com/office/word/2010/wordprocessingGroup" xmlns:wpi="http://schemas.microsoft.com/office/word/2010/wordprocessingInk" xmlns:wne="http://schemas.microsoft.com/office/word/2006/wordml" xmlns:wps="http://schemas.microsoft.com/office/word/2010/wordprocessingShape" mc:Ignorable="w14 w15 w16se w16cid wp14">
   <w:footnote w:type="separator" w:id="-1">
@@ -1495,6 +1602,28 @@
     </w:p>
   </w:footnote>
 </w:footnotes>
+</file>
+
+<file path=word/header1.xml><?xml version="1.0" encoding="utf-8"?>
+<w:hdr xmlns:wpc="http://schemas.microsoft.com/office/word/2010/wordprocessingCanvas" xmlns:cx="http://schemas.microsoft.com/office/drawing/2014/chartex" xmlns:cx1="http://schemas.microsoft.com/office/drawing/2015/9/8/chartex" xmlns:cx2="http://schemas.microsoft.com/office/drawing/2015/10/21/chartex" xmlns:cx3="http://schemas.microsoft.com/office/drawing/2016/5/9/chartex" xmlns:cx4="http://schemas.microsoft.com/office/drawing/2016/5/10/chartex" xmlns:cx5="http://schemas.microsoft.com/office/drawing/2016/5/11/chartex" xmlns:cx6="http://schemas.microsoft.com/office/drawing/2016/5/12/chartex" xmlns:cx7="http://schemas.microsoft.com/office/drawing/2016/5/13/chartex" xmlns:cx8="http://schemas.microsoft.com/office/drawing/2016/5/14/chartex" xmlns:mc="http://schemas.openxmlformats.org/markup-compatibility/2006" xmlns:aink="http://schemas.microsoft.com/office/drawing/2016/ink" xmlns:am3d="http://schemas.microsoft.com/office/drawing/2017/model3d" xmlns:o="urn:schemas-microsoft-com:office:office" xmlns:r="http://schemas.openxmlformats.org/officeDocument/2006/relationships" xmlns:m="http://schemas.openxmlformats.org/officeDocument/2006/math" xmlns:v="urn:schemas-microsoft-com:vml" xmlns:wp14="http://schemas.microsoft.com/office/word/2010/wordprocessingDrawing" xmlns:wp="http://schemas.openxmlformats.org/drawingml/2006/wordprocessingDrawing" xmlns:w10="urn:schemas-microsoft-com:office:word" xmlns:w="http://schemas.openxmlformats.org/wordprocessingml/2006/main" xmlns:w14="http://schemas.microsoft.com/office/word/2010/wordml" xmlns:w15="http://schemas.microsoft.com/office/word/2012/wordml" xmlns:w16cid="http://schemas.microsoft.com/office/word/2016/wordml/cid" xmlns:w16se="http://schemas.microsoft.com/office/word/2015/wordml/symex" xmlns:wpg="http://schemas.microsoft.com/office/word/2010/wordprocessingGroup" xmlns:wpi="http://schemas.microsoft.com/office/word/2010/wordprocessingInk" xmlns:wne="http://schemas.microsoft.com/office/word/2006/wordml" xmlns:wps="http://schemas.microsoft.com/office/word/2010/wordprocessingShape" mc:Ignorable="w14 w15 w16se w16cid wp14">
+  <w:p>
+    <w:pPr>
+      <w:pStyle w:val="Header"/>
+    </w:pPr>
+    <w:r>
+      <w:ptab w:relativeTo="margin" w:alignment="center" w:leader="none"/>
+    </w:r>
+    <w:r>
+      <w:t>Neurograph Development Platform Introduction</w:t>
+    </w:r>
+    <w:r>
+      <w:ptab w:relativeTo="margin" w:alignment="right" w:leader="none"/>
+    </w:r>
+    <w:r>
+      <w:t>Version 1.0</w:t>
+    </w:r>
+  </w:p>
+</w:hdr>
 </file>
 
 <file path=word/numbering.xml><?xml version="1.0" encoding="utf-8"?>
@@ -2445,6 +2574,529 @@
 </w:styles>
 </file>
 
+<file path=word/glossary/document.xml><?xml version="1.0" encoding="utf-8"?>
+<w:glossaryDocument xmlns:wpc="http://schemas.microsoft.com/office/word/2010/wordprocessingCanvas" xmlns:cx="http://schemas.microsoft.com/office/drawing/2014/chartex" xmlns:cx1="http://schemas.microsoft.com/office/drawing/2015/9/8/chartex" xmlns:cx2="http://schemas.microsoft.com/office/drawing/2015/10/21/chartex" xmlns:cx3="http://schemas.microsoft.com/office/drawing/2016/5/9/chartex" xmlns:cx4="http://schemas.microsoft.com/office/drawing/2016/5/10/chartex" xmlns:cx5="http://schemas.microsoft.com/office/drawing/2016/5/11/chartex" xmlns:cx6="http://schemas.microsoft.com/office/drawing/2016/5/12/chartex" xmlns:cx7="http://schemas.microsoft.com/office/drawing/2016/5/13/chartex" xmlns:cx8="http://schemas.microsoft.com/office/drawing/2016/5/14/chartex" xmlns:mc="http://schemas.openxmlformats.org/markup-compatibility/2006" xmlns:aink="http://schemas.microsoft.com/office/drawing/2016/ink" xmlns:am3d="http://schemas.microsoft.com/office/drawing/2017/model3d" xmlns:o="urn:schemas-microsoft-com:office:office" xmlns:r="http://schemas.openxmlformats.org/officeDocument/2006/relationships" xmlns:m="http://schemas.openxmlformats.org/officeDocument/2006/math" xmlns:v="urn:schemas-microsoft-com:vml" xmlns:wp14="http://schemas.microsoft.com/office/word/2010/wordprocessingDrawing" xmlns:wp="http://schemas.openxmlformats.org/drawingml/2006/wordprocessingDrawing" xmlns:w10="urn:schemas-microsoft-com:office:word" xmlns:w="http://schemas.openxmlformats.org/wordprocessingml/2006/main" xmlns:w14="http://schemas.microsoft.com/office/word/2010/wordml" xmlns:w15="http://schemas.microsoft.com/office/word/2012/wordml" xmlns:w16cid="http://schemas.microsoft.com/office/word/2016/wordml/cid" xmlns:w16se="http://schemas.microsoft.com/office/word/2015/wordml/symex" xmlns:wpg="http://schemas.microsoft.com/office/word/2010/wordprocessingGroup" xmlns:wpi="http://schemas.microsoft.com/office/word/2010/wordprocessingInk" xmlns:wne="http://schemas.microsoft.com/office/word/2006/wordml" xmlns:wps="http://schemas.microsoft.com/office/word/2010/wordprocessingShape" mc:Ignorable="w14 w15 w16se w16cid wp14"/>
+</file>
+
+<file path=word/glossary/fontTable.xml><?xml version="1.0" encoding="utf-8"?>
+<w:fonts xmlns:mc="http://schemas.openxmlformats.org/markup-compatibility/2006" xmlns:r="http://schemas.openxmlformats.org/officeDocument/2006/relationships" xmlns:w="http://schemas.openxmlformats.org/wordprocessingml/2006/main" xmlns:w14="http://schemas.microsoft.com/office/word/2010/wordml" xmlns:w15="http://schemas.microsoft.com/office/word/2012/wordml" xmlns:w16cid="http://schemas.microsoft.com/office/word/2016/wordml/cid" xmlns:w16se="http://schemas.microsoft.com/office/word/2015/wordml/symex" mc:Ignorable="w14 w15 w16se w16cid">
+  <w:font w:name="Times New Roman">
+    <w:panose1 w:val="02020603050405020304"/>
+    <w:charset w:val="00"/>
+    <w:family w:val="roman"/>
+    <w:pitch w:val="variable"/>
+    <w:sig w:usb0="E0002EFF" w:usb1="C000785B" w:usb2="00000009" w:usb3="00000000" w:csb0="000001FF" w:csb1="00000000"/>
+  </w:font>
+  <w:font w:name="Calibri">
+    <w:panose1 w:val="020F0502020204030204"/>
+    <w:charset w:val="00"/>
+    <w:family w:val="swiss"/>
+    <w:pitch w:val="variable"/>
+    <w:sig w:usb0="E0002AFF" w:usb1="C000247B" w:usb2="00000009" w:usb3="00000000" w:csb0="000001FF" w:csb1="00000000"/>
+  </w:font>
+  <w:font w:name="等线">
+    <w:altName w:val="DengXian"/>
+    <w:panose1 w:val="02010600030101010101"/>
+    <w:charset w:val="86"/>
+    <w:family w:val="auto"/>
+    <w:pitch w:val="variable"/>
+    <w:sig w:usb0="A00002BF" w:usb1="38CF7CFA" w:usb2="00000016" w:usb3="00000000" w:csb0="0004000F" w:csb1="00000000"/>
+  </w:font>
+  <w:font w:name="Calibri Light">
+    <w:panose1 w:val="020F0302020204030204"/>
+    <w:charset w:val="00"/>
+    <w:family w:val="swiss"/>
+    <w:pitch w:val="variable"/>
+    <w:sig w:usb0="E0002AFF" w:usb1="C000247B" w:usb2="00000009" w:usb3="00000000" w:csb0="000001FF" w:csb1="00000000"/>
+  </w:font>
+  <w:font w:name="等线 Light">
+    <w:panose1 w:val="02010600030101010101"/>
+    <w:charset w:val="86"/>
+    <w:family w:val="auto"/>
+    <w:pitch w:val="variable"/>
+    <w:sig w:usb0="A00002BF" w:usb1="38CF7CFA" w:usb2="00000016" w:usb3="00000000" w:csb0="0004000F" w:csb1="00000000"/>
+  </w:font>
+</w:fonts>
+</file>
+
+<file path=word/glossary/settings.xml><?xml version="1.0" encoding="utf-8"?>
+<w:settings xmlns:mc="http://schemas.openxmlformats.org/markup-compatibility/2006" xmlns:o="urn:schemas-microsoft-com:office:office" xmlns:r="http://schemas.openxmlformats.org/officeDocument/2006/relationships" xmlns:m="http://schemas.openxmlformats.org/officeDocument/2006/math" xmlns:v="urn:schemas-microsoft-com:vml" xmlns:w10="urn:schemas-microsoft-com:office:word" xmlns:w="http://schemas.openxmlformats.org/wordprocessingml/2006/main" xmlns:w14="http://schemas.microsoft.com/office/word/2010/wordml" xmlns:w15="http://schemas.microsoft.com/office/word/2012/wordml" xmlns:w16cid="http://schemas.microsoft.com/office/word/2016/wordml/cid" xmlns:w16se="http://schemas.microsoft.com/office/word/2015/wordml/symex" xmlns:sl="http://schemas.openxmlformats.org/schemaLibrary/2006/main" mc:Ignorable="w14 w15 w16se w16cid">
+  <w:view w:val="normal"/>
+  <w:defaultTabStop w:val="720"/>
+  <w:characterSpacingControl w:val="doNotCompress"/>
+  <w:compat>
+    <w:useFELayout/>
+    <w:compatSetting w:name="compatibilityMode" w:uri="http://schemas.microsoft.com/office/word" w:val="15"/>
+    <w:compatSetting w:name="overrideTableStyleFontSizeAndJustification" w:uri="http://schemas.microsoft.com/office/word" w:val="1"/>
+    <w:compatSetting w:name="enableOpenTypeFeatures" w:uri="http://schemas.microsoft.com/office/word" w:val="1"/>
+    <w:compatSetting w:name="doNotFlipMirrorIndents" w:uri="http://schemas.microsoft.com/office/word" w:val="1"/>
+    <w:compatSetting w:name="differentiateMultirowTableHeaders" w:uri="http://schemas.microsoft.com/office/word" w:val="1"/>
+  </w:compat>
+  <w:rsids>
+    <w:rsidRoot w:val="004317D9"/>
+    <w:rsid w:val="004317D9"/>
+    <w:rsid w:val="00EB7641"/>
+  </w:rsids>
+  <m:mathPr>
+    <m:mathFont m:val="Cambria Math"/>
+    <m:brkBin m:val="before"/>
+    <m:brkBinSub m:val="--"/>
+    <m:smallFrac m:val="0"/>
+    <m:dispDef/>
+    <m:lMargin m:val="0"/>
+    <m:rMargin m:val="0"/>
+    <m:defJc m:val="centerGroup"/>
+    <m:wrapIndent m:val="1440"/>
+    <m:intLim m:val="subSup"/>
+    <m:naryLim m:val="undOvr"/>
+  </m:mathPr>
+  <w:themeFontLang w:val="en-AU" w:eastAsia="zh-CN"/>
+  <w:clrSchemeMapping w:bg1="light1" w:t1="dark1" w:bg2="light2" w:t2="dark2" w:accent1="accent1" w:accent2="accent2" w:accent3="accent3" w:accent4="accent4" w:accent5="accent5" w:accent6="accent6" w:hyperlink="hyperlink" w:followedHyperlink="followedHyperlink"/>
+  <w:decimalSymbol w:val="."/>
+  <w:listSeparator w:val=","/>
+  <w15:chartTrackingRefBased/>
+</w:settings>
+</file>
+
+<file path=word/glossary/styles.xml><?xml version="1.0" encoding="utf-8"?>
+<w:styles xmlns:mc="http://schemas.openxmlformats.org/markup-compatibility/2006" xmlns:r="http://schemas.openxmlformats.org/officeDocument/2006/relationships" xmlns:w="http://schemas.openxmlformats.org/wordprocessingml/2006/main" xmlns:w14="http://schemas.microsoft.com/office/word/2010/wordml" xmlns:w15="http://schemas.microsoft.com/office/word/2012/wordml" xmlns:w16cid="http://schemas.microsoft.com/office/word/2016/wordml/cid" xmlns:w16se="http://schemas.microsoft.com/office/word/2015/wordml/symex" mc:Ignorable="w14 w15 w16se w16cid">
+  <w:docDefaults>
+    <w:rPrDefault>
+      <w:rPr>
+        <w:rFonts w:asciiTheme="minorHAnsi" w:eastAsiaTheme="minorEastAsia" w:hAnsiTheme="minorHAnsi" w:cstheme="minorBidi"/>
+        <w:sz w:val="22"/>
+        <w:szCs w:val="22"/>
+        <w:lang w:val="en-AU" w:eastAsia="zh-CN" w:bidi="ar-SA"/>
+      </w:rPr>
+    </w:rPrDefault>
+    <w:pPrDefault>
+      <w:pPr>
+        <w:spacing w:after="160" w:line="259" w:lineRule="auto"/>
+      </w:pPr>
+    </w:pPrDefault>
+  </w:docDefaults>
+  <w:latentStyles w:defLockedState="0" w:defUIPriority="99" w:defSemiHidden="0" w:defUnhideWhenUsed="0" w:defQFormat="0" w:count="375">
+    <w:lsdException w:name="Normal" w:uiPriority="0" w:qFormat="1"/>
+    <w:lsdException w:name="heading 1" w:uiPriority="9" w:qFormat="1"/>
+    <w:lsdException w:name="heading 2" w:semiHidden="1" w:uiPriority="9" w:unhideWhenUsed="1" w:qFormat="1"/>
+    <w:lsdException w:name="heading 3" w:semiHidden="1" w:uiPriority="9" w:unhideWhenUsed="1" w:qFormat="1"/>
+    <w:lsdException w:name="heading 4" w:semiHidden="1" w:uiPriority="9" w:unhideWhenUsed="1" w:qFormat="1"/>
+    <w:lsdException w:name="heading 5" w:semiHidden="1" w:uiPriority="9" w:unhideWhenUsed="1" w:qFormat="1"/>
+    <w:lsdException w:name="heading 6" w:semiHidden="1" w:uiPriority="9" w:unhideWhenUsed="1" w:qFormat="1"/>
+    <w:lsdException w:name="heading 7" w:semiHidden="1" w:uiPriority="9" w:unhideWhenUsed="1" w:qFormat="1"/>
+    <w:lsdException w:name="heading 8" w:semiHidden="1" w:uiPriority="9" w:unhideWhenUsed="1" w:qFormat="1"/>
+    <w:lsdException w:name="heading 9" w:semiHidden="1" w:uiPriority="9" w:unhideWhenUsed="1" w:qFormat="1"/>
+    <w:lsdException w:name="index 1" w:semiHidden="1" w:unhideWhenUsed="1"/>
+    <w:lsdException w:name="index 2" w:semiHidden="1" w:unhideWhenUsed="1"/>
+    <w:lsdException w:name="index 3" w:semiHidden="1" w:unhideWhenUsed="1"/>
+    <w:lsdException w:name="index 4" w:semiHidden="1" w:unhideWhenUsed="1"/>
+    <w:lsdException w:name="index 5" w:semiHidden="1" w:unhideWhenUsed="1"/>
+    <w:lsdException w:name="index 6" w:semiHidden="1" w:unhideWhenUsed="1"/>
+    <w:lsdException w:name="index 7" w:semiHidden="1" w:unhideWhenUsed="1"/>
+    <w:lsdException w:name="index 8" w:semiHidden="1" w:unhideWhenUsed="1"/>
+    <w:lsdException w:name="index 9" w:semiHidden="1" w:unhideWhenUsed="1"/>
+    <w:lsdException w:name="toc 1" w:semiHidden="1" w:uiPriority="39" w:unhideWhenUsed="1"/>
+    <w:lsdException w:name="toc 2" w:semiHidden="1" w:uiPriority="39" w:unhideWhenUsed="1"/>
+    <w:lsdException w:name="toc 3" w:semiHidden="1" w:uiPriority="39" w:unhideWhenUsed="1"/>
+    <w:lsdException w:name="toc 4" w:semiHidden="1" w:uiPriority="39" w:unhideWhenUsed="1"/>
+    <w:lsdException w:name="toc 5" w:semiHidden="1" w:uiPriority="39" w:unhideWhenUsed="1"/>
+    <w:lsdException w:name="toc 6" w:semiHidden="1" w:uiPriority="39" w:unhideWhenUsed="1"/>
+    <w:lsdException w:name="toc 7" w:semiHidden="1" w:uiPriority="39" w:unhideWhenUsed="1"/>
+    <w:lsdException w:name="toc 8" w:semiHidden="1" w:uiPriority="39" w:unhideWhenUsed="1"/>
+    <w:lsdException w:name="toc 9" w:semiHidden="1" w:uiPriority="39" w:unhideWhenUsed="1"/>
+    <w:lsdException w:name="Normal Indent" w:semiHidden="1" w:unhideWhenUsed="1"/>
+    <w:lsdException w:name="footnote text" w:semiHidden="1" w:unhideWhenUsed="1"/>
+    <w:lsdException w:name="annotation text" w:semiHidden="1" w:unhideWhenUsed="1"/>
+    <w:lsdException w:name="header" w:semiHidden="1" w:unhideWhenUsed="1"/>
+    <w:lsdException w:name="footer" w:semiHidden="1" w:unhideWhenUsed="1"/>
+    <w:lsdException w:name="index heading" w:semiHidden="1" w:unhideWhenUsed="1"/>
+    <w:lsdException w:name="caption" w:semiHidden="1" w:uiPriority="35" w:unhideWhenUsed="1" w:qFormat="1"/>
+    <w:lsdException w:name="table of figures" w:semiHidden="1" w:unhideWhenUsed="1"/>
+    <w:lsdException w:name="envelope address" w:semiHidden="1" w:unhideWhenUsed="1"/>
+    <w:lsdException w:name="envelope return" w:semiHidden="1" w:unhideWhenUsed="1"/>
+    <w:lsdException w:name="footnote reference" w:semiHidden="1" w:unhideWhenUsed="1"/>
+    <w:lsdException w:name="annotation reference" w:semiHidden="1" w:unhideWhenUsed="1"/>
+    <w:lsdException w:name="line number" w:semiHidden="1" w:unhideWhenUsed="1"/>
+    <w:lsdException w:name="page number" w:semiHidden="1" w:unhideWhenUsed="1"/>
+    <w:lsdException w:name="endnote reference" w:semiHidden="1" w:unhideWhenUsed="1"/>
+    <w:lsdException w:name="endnote text" w:semiHidden="1" w:unhideWhenUsed="1"/>
+    <w:lsdException w:name="table of authorities" w:semiHidden="1" w:unhideWhenUsed="1"/>
+    <w:lsdException w:name="macro" w:semiHidden="1" w:unhideWhenUsed="1"/>
+    <w:lsdException w:name="toa heading" w:semiHidden="1" w:unhideWhenUsed="1"/>
+    <w:lsdException w:name="List" w:semiHidden="1" w:unhideWhenUsed="1"/>
+    <w:lsdException w:name="List Bullet" w:semiHidden="1" w:unhideWhenUsed="1"/>
+    <w:lsdException w:name="List Number" w:semiHidden="1" w:unhideWhenUsed="1"/>
+    <w:lsdException w:name="List 2" w:semiHidden="1" w:unhideWhenUsed="1"/>
+    <w:lsdException w:name="List 3" w:semiHidden="1" w:unhideWhenUsed="1"/>
+    <w:lsdException w:name="List 4" w:semiHidden="1" w:unhideWhenUsed="1"/>
+    <w:lsdException w:name="List 5" w:semiHidden="1" w:unhideWhenUsed="1"/>
+    <w:lsdException w:name="List Bullet 2" w:semiHidden="1" w:unhideWhenUsed="1"/>
+    <w:lsdException w:name="List Bullet 3" w:semiHidden="1" w:unhideWhenUsed="1"/>
+    <w:lsdException w:name="List Bullet 4" w:semiHidden="1" w:unhideWhenUsed="1"/>
+    <w:lsdException w:name="List Bullet 5" w:semiHidden="1" w:unhideWhenUsed="1"/>
+    <w:lsdException w:name="List Number 2" w:semiHidden="1" w:unhideWhenUsed="1"/>
+    <w:lsdException w:name="List Number 3" w:semiHidden="1" w:unhideWhenUsed="1"/>
+    <w:lsdException w:name="List Number 4" w:semiHidden="1" w:unhideWhenUsed="1"/>
+    <w:lsdException w:name="List Number 5" w:semiHidden="1" w:unhideWhenUsed="1"/>
+    <w:lsdException w:name="Title" w:uiPriority="10" w:qFormat="1"/>
+    <w:lsdException w:name="Closing" w:semiHidden="1" w:unhideWhenUsed="1"/>
+    <w:lsdException w:name="Signature" w:semiHidden="1" w:unhideWhenUsed="1"/>
+    <w:lsdException w:name="Default Paragraph Font" w:semiHidden="1" w:uiPriority="1" w:unhideWhenUsed="1"/>
+    <w:lsdException w:name="Body Text" w:semiHidden="1" w:unhideWhenUsed="1"/>
+    <w:lsdException w:name="Body Text Indent" w:semiHidden="1" w:unhideWhenUsed="1"/>
+    <w:lsdException w:name="List Continue" w:semiHidden="1" w:unhideWhenUsed="1"/>
+    <w:lsdException w:name="List Continue 2" w:semiHidden="1" w:unhideWhenUsed="1"/>
+    <w:lsdException w:name="List Continue 3" w:semiHidden="1" w:unhideWhenUsed="1"/>
+    <w:lsdException w:name="List Continue 4" w:semiHidden="1" w:unhideWhenUsed="1"/>
+    <w:lsdException w:name="List Continue 5" w:semiHidden="1" w:unhideWhenUsed="1"/>
+    <w:lsdException w:name="Message Header" w:semiHidden="1" w:unhideWhenUsed="1"/>
+    <w:lsdException w:name="Subtitle" w:uiPriority="11" w:qFormat="1"/>
+    <w:lsdException w:name="Salutation" w:semiHidden="1" w:unhideWhenUsed="1"/>
+    <w:lsdException w:name="Date" w:semiHidden="1" w:unhideWhenUsed="1"/>
+    <w:lsdException w:name="Body Text First Indent" w:semiHidden="1" w:unhideWhenUsed="1"/>
+    <w:lsdException w:name="Body Text First Indent 2" w:semiHidden="1" w:unhideWhenUsed="1"/>
+    <w:lsdException w:name="Note Heading" w:semiHidden="1" w:unhideWhenUsed="1"/>
+    <w:lsdException w:name="Body Text 2" w:semiHidden="1" w:unhideWhenUsed="1"/>
+    <w:lsdException w:name="Body Text 3" w:semiHidden="1" w:unhideWhenUsed="1"/>
+    <w:lsdException w:name="Body Text Indent 2" w:semiHidden="1" w:unhideWhenUsed="1"/>
+    <w:lsdException w:name="Body Text Indent 3" w:semiHidden="1" w:unhideWhenUsed="1"/>
+    <w:lsdException w:name="Block Text" w:semiHidden="1" w:unhideWhenUsed="1"/>
+    <w:lsdException w:name="Hyperlink" w:semiHidden="1" w:unhideWhenUsed="1"/>
+    <w:lsdException w:name="FollowedHyperlink" w:semiHidden="1" w:unhideWhenUsed="1"/>
+    <w:lsdException w:name="Strong" w:uiPriority="22" w:qFormat="1"/>
+    <w:lsdException w:name="Emphasis" w:uiPriority="20" w:qFormat="1"/>
+    <w:lsdException w:name="Document Map" w:semiHidden="1" w:unhideWhenUsed="1"/>
+    <w:lsdException w:name="Plain Text" w:semiHidden="1" w:unhideWhenUsed="1"/>
+    <w:lsdException w:name="E-mail Signature" w:semiHidden="1" w:unhideWhenUsed="1"/>
+    <w:lsdException w:name="HTML Top of Form" w:semiHidden="1" w:unhideWhenUsed="1"/>
+    <w:lsdException w:name="HTML Bottom of Form" w:semiHidden="1" w:unhideWhenUsed="1"/>
+    <w:lsdException w:name="Normal (Web)" w:semiHidden="1" w:unhideWhenUsed="1"/>
+    <w:lsdException w:name="HTML Acronym" w:semiHidden="1" w:unhideWhenUsed="1"/>
+    <w:lsdException w:name="HTML Address" w:semiHidden="1" w:unhideWhenUsed="1"/>
+    <w:lsdException w:name="HTML Cite" w:semiHidden="1" w:unhideWhenUsed="1"/>
+    <w:lsdException w:name="HTML Code" w:semiHidden="1" w:unhideWhenUsed="1"/>
+    <w:lsdException w:name="HTML Definition" w:semiHidden="1" w:unhideWhenUsed="1"/>
+    <w:lsdException w:name="HTML Keyboard" w:semiHidden="1" w:unhideWhenUsed="1"/>
+    <w:lsdException w:name="HTML Preformatted" w:semiHidden="1" w:unhideWhenUsed="1"/>
+    <w:lsdException w:name="HTML Sample" w:semiHidden="1" w:unhideWhenUsed="1"/>
+    <w:lsdException w:name="HTML Typewriter" w:semiHidden="1" w:unhideWhenUsed="1"/>
+    <w:lsdException w:name="HTML Variable" w:semiHidden="1" w:unhideWhenUsed="1"/>
+    <w:lsdException w:name="Normal Table" w:semiHidden="1" w:unhideWhenUsed="1"/>
+    <w:lsdException w:name="annotation subject" w:semiHidden="1" w:unhideWhenUsed="1"/>
+    <w:lsdException w:name="No List" w:semiHidden="1" w:unhideWhenUsed="1"/>
+    <w:lsdException w:name="Outline List 1" w:semiHidden="1" w:unhideWhenUsed="1"/>
+    <w:lsdException w:name="Outline List 2" w:semiHidden="1" w:unhideWhenUsed="1"/>
+    <w:lsdException w:name="Outline List 3" w:semiHidden="1" w:unhideWhenUsed="1"/>
+    <w:lsdException w:name="Table Simple 1" w:semiHidden="1" w:unhideWhenUsed="1"/>
+    <w:lsdException w:name="Table Simple 2" w:semiHidden="1" w:unhideWhenUsed="1"/>
+    <w:lsdException w:name="Table Simple 3" w:semiHidden="1" w:unhideWhenUsed="1"/>
+    <w:lsdException w:name="Table Classic 1" w:semiHidden="1" w:unhideWhenUsed="1"/>
+    <w:lsdException w:name="Table Classic 2" w:semiHidden="1" w:unhideWhenUsed="1"/>
+    <w:lsdException w:name="Table Classic 3" w:semiHidden="1" w:unhideWhenUsed="1"/>
+    <w:lsdException w:name="Table Classic 4" w:semiHidden="1" w:unhideWhenUsed="1"/>
+    <w:lsdException w:name="Table Colorful 1" w:semiHidden="1" w:unhideWhenUsed="1"/>
+    <w:lsdException w:name="Table Colorful 2" w:semiHidden="1" w:unhideWhenUsed="1"/>
+    <w:lsdException w:name="Table Colorful 3" w:semiHidden="1" w:unhideWhenUsed="1"/>
+    <w:lsdException w:name="Table Columns 1" w:semiHidden="1" w:unhideWhenUsed="1"/>
+    <w:lsdException w:name="Table Columns 2" w:semiHidden="1" w:unhideWhenUsed="1"/>
+    <w:lsdException w:name="Table Columns 3" w:semiHidden="1" w:unhideWhenUsed="1"/>
+    <w:lsdException w:name="Table Columns 4" w:semiHidden="1" w:unhideWhenUsed="1"/>
+    <w:lsdException w:name="Table Columns 5" w:semiHidden="1" w:unhideWhenUsed="1"/>
+    <w:lsdException w:name="Table Grid 1" w:semiHidden="1" w:unhideWhenUsed="1"/>
+    <w:lsdException w:name="Table Grid 2" w:semiHidden="1" w:unhideWhenUsed="1"/>
+    <w:lsdException w:name="Table Grid 3" w:semiHidden="1" w:unhideWhenUsed="1"/>
+    <w:lsdException w:name="Table Grid 4" w:semiHidden="1" w:unhideWhenUsed="1"/>
+    <w:lsdException w:name="Table Grid 5" w:semiHidden="1" w:unhideWhenUsed="1"/>
+    <w:lsdException w:name="Table Grid 6" w:semiHidden="1" w:unhideWhenUsed="1"/>
+    <w:lsdException w:name="Table Grid 7" w:semiHidden="1" w:unhideWhenUsed="1"/>
+    <w:lsdException w:name="Table Grid 8" w:semiHidden="1" w:unhideWhenUsed="1"/>
+    <w:lsdException w:name="Table List 1" w:semiHidden="1" w:unhideWhenUsed="1"/>
+    <w:lsdException w:name="Table List 2" w:semiHidden="1" w:unhideWhenUsed="1"/>
+    <w:lsdException w:name="Table List 3" w:semiHidden="1" w:unhideWhenUsed="1"/>
+    <w:lsdException w:name="Table List 4" w:semiHidden="1" w:unhideWhenUsed="1"/>
+    <w:lsdException w:name="Table List 5" w:semiHidden="1" w:unhideWhenUsed="1"/>
+    <w:lsdException w:name="Table List 6" w:semiHidden="1" w:unhideWhenUsed="1"/>
+    <w:lsdException w:name="Table List 7" w:semiHidden="1" w:unhideWhenUsed="1"/>
+    <w:lsdException w:name="Table List 8" w:semiHidden="1" w:unhideWhenUsed="1"/>
+    <w:lsdException w:name="Table 3D effects 1" w:semiHidden="1" w:unhideWhenUsed="1"/>
+    <w:lsdException w:name="Table 3D effects 2" w:semiHidden="1" w:unhideWhenUsed="1"/>
+    <w:lsdException w:name="Table 3D effects 3" w:semiHidden="1" w:unhideWhenUsed="1"/>
+    <w:lsdException w:name="Table Contemporary" w:semiHidden="1" w:unhideWhenUsed="1"/>
+    <w:lsdException w:name="Table Elegant" w:semiHidden="1" w:unhideWhenUsed="1"/>
+    <w:lsdException w:name="Table Professional" w:semiHidden="1" w:unhideWhenUsed="1"/>
+    <w:lsdException w:name="Table Subtle 1" w:semiHidden="1" w:unhideWhenUsed="1"/>
+    <w:lsdException w:name="Table Subtle 2" w:semiHidden="1" w:unhideWhenUsed="1"/>
+    <w:lsdException w:name="Table Web 1" w:semiHidden="1" w:unhideWhenUsed="1"/>
+    <w:lsdException w:name="Table Web 2" w:semiHidden="1" w:unhideWhenUsed="1"/>
+    <w:lsdException w:name="Table Web 3" w:semiHidden="1" w:unhideWhenUsed="1"/>
+    <w:lsdException w:name="Balloon Text" w:semiHidden="1" w:unhideWhenUsed="1"/>
+    <w:lsdException w:name="Table Grid" w:uiPriority="39"/>
+    <w:lsdException w:name="Table Theme" w:semiHidden="1" w:unhideWhenUsed="1"/>
+    <w:lsdException w:name="Placeholder Text" w:semiHidden="1"/>
+    <w:lsdException w:name="No Spacing" w:uiPriority="1" w:qFormat="1"/>
+    <w:lsdException w:name="Light Shading" w:uiPriority="60"/>
+    <w:lsdException w:name="Light List" w:uiPriority="61"/>
+    <w:lsdException w:name="Light Grid" w:uiPriority="62"/>
+    <w:lsdException w:name="Medium Shading 1" w:uiPriority="63"/>
+    <w:lsdException w:name="Medium Shading 2" w:uiPriority="64"/>
+    <w:lsdException w:name="Medium List 1" w:uiPriority="65"/>
+    <w:lsdException w:name="Medium List 2" w:uiPriority="66"/>
+    <w:lsdException w:name="Medium Grid 1" w:uiPriority="67"/>
+    <w:lsdException w:name="Medium Grid 2" w:uiPriority="68"/>
+    <w:lsdException w:name="Medium Grid 3" w:uiPriority="69"/>
+    <w:lsdException w:name="Dark List" w:uiPriority="70"/>
+    <w:lsdException w:name="Colorful Shading" w:uiPriority="71"/>
+    <w:lsdException w:name="Colorful List" w:uiPriority="72"/>
+    <w:lsdException w:name="Colorful Grid" w:uiPriority="73"/>
+    <w:lsdException w:name="Light Shading Accent 1" w:uiPriority="60"/>
+    <w:lsdException w:name="Light List Accent 1" w:uiPriority="61"/>
+    <w:lsdException w:name="Light Grid Accent 1" w:uiPriority="62"/>
+    <w:lsdException w:name="Medium Shading 1 Accent 1" w:uiPriority="63"/>
+    <w:lsdException w:name="Medium Shading 2 Accent 1" w:uiPriority="64"/>
+    <w:lsdException w:name="Medium List 1 Accent 1" w:uiPriority="65"/>
+    <w:lsdException w:name="Revision" w:semiHidden="1"/>
+    <w:lsdException w:name="List Paragraph" w:uiPriority="34" w:qFormat="1"/>
+    <w:lsdException w:name="Quote" w:uiPriority="29" w:qFormat="1"/>
+    <w:lsdException w:name="Intense Quote" w:uiPriority="30" w:qFormat="1"/>
+    <w:lsdException w:name="Medium List 2 Accent 1" w:uiPriority="66"/>
+    <w:lsdException w:name="Medium Grid 1 Accent 1" w:uiPriority="67"/>
+    <w:lsdException w:name="Medium Grid 2 Accent 1" w:uiPriority="68"/>
+    <w:lsdException w:name="Medium Grid 3 Accent 1" w:uiPriority="69"/>
+    <w:lsdException w:name="Dark List Accent 1" w:uiPriority="70"/>
+    <w:lsdException w:name="Colorful Shading Accent 1" w:uiPriority="71"/>
+    <w:lsdException w:name="Colorful List Accent 1" w:uiPriority="72"/>
+    <w:lsdException w:name="Colorful Grid Accent 1" w:uiPriority="73"/>
+    <w:lsdException w:name="Light Shading Accent 2" w:uiPriority="60"/>
+    <w:lsdException w:name="Light List Accent 2" w:uiPriority="61"/>
+    <w:lsdException w:name="Light Grid Accent 2" w:uiPriority="62"/>
+    <w:lsdException w:name="Medium Shading 1 Accent 2" w:uiPriority="63"/>
+    <w:lsdException w:name="Medium Shading 2 Accent 2" w:uiPriority="64"/>
+    <w:lsdException w:name="Medium List 1 Accent 2" w:uiPriority="65"/>
+    <w:lsdException w:name="Medium List 2 Accent 2" w:uiPriority="66"/>
+    <w:lsdException w:name="Medium Grid 1 Accent 2" w:uiPriority="67"/>
+    <w:lsdException w:name="Medium Grid 2 Accent 2" w:uiPriority="68"/>
+    <w:lsdException w:name="Medium Grid 3 Accent 2" w:uiPriority="69"/>
+    <w:lsdException w:name="Dark List Accent 2" w:uiPriority="70"/>
+    <w:lsdException w:name="Colorful Shading Accent 2" w:uiPriority="71"/>
+    <w:lsdException w:name="Colorful List Accent 2" w:uiPriority="72"/>
+    <w:lsdException w:name="Colorful Grid Accent 2" w:uiPriority="73"/>
+    <w:lsdException w:name="Light Shading Accent 3" w:uiPriority="60"/>
+    <w:lsdException w:name="Light List Accent 3" w:uiPriority="61"/>
+    <w:lsdException w:name="Light Grid Accent 3" w:uiPriority="62"/>
+    <w:lsdException w:name="Medium Shading 1 Accent 3" w:uiPriority="63"/>
+    <w:lsdException w:name="Medium Shading 2 Accent 3" w:uiPriority="64"/>
+    <w:lsdException w:name="Medium List 1 Accent 3" w:uiPriority="65"/>
+    <w:lsdException w:name="Medium List 2 Accent 3" w:uiPriority="66"/>
+    <w:lsdException w:name="Medium Grid 1 Accent 3" w:uiPriority="67"/>
+    <w:lsdException w:name="Medium Grid 2 Accent 3" w:uiPriority="68"/>
+    <w:lsdException w:name="Medium Grid 3 Accent 3" w:uiPriority="69"/>
+    <w:lsdException w:name="Dark List Accent 3" w:uiPriority="70"/>
+    <w:lsdException w:name="Colorful Shading Accent 3" w:uiPriority="71"/>
+    <w:lsdException w:name="Colorful List Accent 3" w:uiPriority="72"/>
+    <w:lsdException w:name="Colorful Grid Accent 3" w:uiPriority="73"/>
+    <w:lsdException w:name="Light Shading Accent 4" w:uiPriority="60"/>
+    <w:lsdException w:name="Light List Accent 4" w:uiPriority="61"/>
+    <w:lsdException w:name="Light Grid Accent 4" w:uiPriority="62"/>
+    <w:lsdException w:name="Medium Shading 1 Accent 4" w:uiPriority="63"/>
+    <w:lsdException w:name="Medium Shading 2 Accent 4" w:uiPriority="64"/>
+    <w:lsdException w:name="Medium List 1 Accent 4" w:uiPriority="65"/>
+    <w:lsdException w:name="Medium List 2 Accent 4" w:uiPriority="66"/>
+    <w:lsdException w:name="Medium Grid 1 Accent 4" w:uiPriority="67"/>
+    <w:lsdException w:name="Medium Grid 2 Accent 4" w:uiPriority="68"/>
+    <w:lsdException w:name="Medium Grid 3 Accent 4" w:uiPriority="69"/>
+    <w:lsdException w:name="Dark List Accent 4" w:uiPriority="70"/>
+    <w:lsdException w:name="Colorful Shading Accent 4" w:uiPriority="71"/>
+    <w:lsdException w:name="Colorful List Accent 4" w:uiPriority="72"/>
+    <w:lsdException w:name="Colorful Grid Accent 4" w:uiPriority="73"/>
+    <w:lsdException w:name="Light Shading Accent 5" w:uiPriority="60"/>
+    <w:lsdException w:name="Light List Accent 5" w:uiPriority="61"/>
+    <w:lsdException w:name="Light Grid Accent 5" w:uiPriority="62"/>
+    <w:lsdException w:name="Medium Shading 1 Accent 5" w:uiPriority="63"/>
+    <w:lsdException w:name="Medium Shading 2 Accent 5" w:uiPriority="64"/>
+    <w:lsdException w:name="Medium List 1 Accent 5" w:uiPriority="65"/>
+    <w:lsdException w:name="Medium List 2 Accent 5" w:uiPriority="66"/>
+    <w:lsdException w:name="Medium Grid 1 Accent 5" w:uiPriority="67"/>
+    <w:lsdException w:name="Medium Grid 2 Accent 5" w:uiPriority="68"/>
+    <w:lsdException w:name="Medium Grid 3 Accent 5" w:uiPriority="69"/>
+    <w:lsdException w:name="Dark List Accent 5" w:uiPriority="70"/>
+    <w:lsdException w:name="Colorful Shading Accent 5" w:uiPriority="71"/>
+    <w:lsdException w:name="Colorful List Accent 5" w:uiPriority="72"/>
+    <w:lsdException w:name="Colorful Grid Accent 5" w:uiPriority="73"/>
+    <w:lsdException w:name="Light Shading Accent 6" w:uiPriority="60"/>
+    <w:lsdException w:name="Light List Accent 6" w:uiPriority="61"/>
+    <w:lsdException w:name="Light Grid Accent 6" w:uiPriority="62"/>
+    <w:lsdException w:name="Medium Shading 1 Accent 6" w:uiPriority="63"/>
+    <w:lsdException w:name="Medium Shading 2 Accent 6" w:uiPriority="64"/>
+    <w:lsdException w:name="Medium List 1 Accent 6" w:uiPriority="65"/>
+    <w:lsdException w:name="Medium List 2 Accent 6" w:uiPriority="66"/>
+    <w:lsdException w:name="Medium Grid 1 Accent 6" w:uiPriority="67"/>
+    <w:lsdException w:name="Medium Grid 2 Accent 6" w:uiPriority="68"/>
+    <w:lsdException w:name="Medium Grid 3 Accent 6" w:uiPriority="69"/>
+    <w:lsdException w:name="Dark List Accent 6" w:uiPriority="70"/>
+    <w:lsdException w:name="Colorful Shading Accent 6" w:uiPriority="71"/>
+    <w:lsdException w:name="Colorful List Accent 6" w:uiPriority="72"/>
+    <w:lsdException w:name="Colorful Grid Accent 6" w:uiPriority="73"/>
+    <w:lsdException w:name="Subtle Emphasis" w:uiPriority="19" w:qFormat="1"/>
+    <w:lsdException w:name="Intense Emphasis" w:uiPriority="21" w:qFormat="1"/>
+    <w:lsdException w:name="Subtle Reference" w:uiPriority="31" w:qFormat="1"/>
+    <w:lsdException w:name="Intense Reference" w:uiPriority="32" w:qFormat="1"/>
+    <w:lsdException w:name="Book Title" w:uiPriority="33" w:qFormat="1"/>
+    <w:lsdException w:name="Bibliography" w:semiHidden="1" w:uiPriority="37" w:unhideWhenUsed="1"/>
+    <w:lsdException w:name="TOC Heading" w:semiHidden="1" w:uiPriority="39" w:unhideWhenUsed="1" w:qFormat="1"/>
+    <w:lsdException w:name="Plain Table 1" w:uiPriority="41"/>
+    <w:lsdException w:name="Plain Table 2" w:uiPriority="42"/>
+    <w:lsdException w:name="Plain Table 3" w:uiPriority="43"/>
+    <w:lsdException w:name="Plain Table 4" w:uiPriority="44"/>
+    <w:lsdException w:name="Plain Table 5" w:uiPriority="45"/>
+    <w:lsdException w:name="Grid Table Light" w:uiPriority="40"/>
+    <w:lsdException w:name="Grid Table 1 Light" w:uiPriority="46"/>
+    <w:lsdException w:name="Grid Table 2" w:uiPriority="47"/>
+    <w:lsdException w:name="Grid Table 3" w:uiPriority="48"/>
+    <w:lsdException w:name="Grid Table 4" w:uiPriority="49"/>
+    <w:lsdException w:name="Grid Table 5 Dark" w:uiPriority="50"/>
+    <w:lsdException w:name="Grid Table 6 Colorful" w:uiPriority="51"/>
+    <w:lsdException w:name="Grid Table 7 Colorful" w:uiPriority="52"/>
+    <w:lsdException w:name="Grid Table 1 Light Accent 1" w:uiPriority="46"/>
+    <w:lsdException w:name="Grid Table 2 Accent 1" w:uiPriority="47"/>
+    <w:lsdException w:name="Grid Table 3 Accent 1" w:uiPriority="48"/>
+    <w:lsdException w:name="Grid Table 4 Accent 1" w:uiPriority="49"/>
+    <w:lsdException w:name="Grid Table 5 Dark Accent 1" w:uiPriority="50"/>
+    <w:lsdException w:name="Grid Table 6 Colorful Accent 1" w:uiPriority="51"/>
+    <w:lsdException w:name="Grid Table 7 Colorful Accent 1" w:uiPriority="52"/>
+    <w:lsdException w:name="Grid Table 1 Light Accent 2" w:uiPriority="46"/>
+    <w:lsdException w:name="Grid Table 2 Accent 2" w:uiPriority="47"/>
+    <w:lsdException w:name="Grid Table 3 Accent 2" w:uiPriority="48"/>
+    <w:lsdException w:name="Grid Table 4 Accent 2" w:uiPriority="49"/>
+    <w:lsdException w:name="Grid Table 5 Dark Accent 2" w:uiPriority="50"/>
+    <w:lsdException w:name="Grid Table 6 Colorful Accent 2" w:uiPriority="51"/>
+    <w:lsdException w:name="Grid Table 7 Colorful Accent 2" w:uiPriority="52"/>
+    <w:lsdException w:name="Grid Table 1 Light Accent 3" w:uiPriority="46"/>
+    <w:lsdException w:name="Grid Table 2 Accent 3" w:uiPriority="47"/>
+    <w:lsdException w:name="Grid Table 3 Accent 3" w:uiPriority="48"/>
+    <w:lsdException w:name="Grid Table 4 Accent 3" w:uiPriority="49"/>
+    <w:lsdException w:name="Grid Table 5 Dark Accent 3" w:uiPriority="50"/>
+    <w:lsdException w:name="Grid Table 6 Colorful Accent 3" w:uiPriority="51"/>
+    <w:lsdException w:name="Grid Table 7 Colorful Accent 3" w:uiPriority="52"/>
+    <w:lsdException w:name="Grid Table 1 Light Accent 4" w:uiPriority="46"/>
+    <w:lsdException w:name="Grid Table 2 Accent 4" w:uiPriority="47"/>
+    <w:lsdException w:name="Grid Table 3 Accent 4" w:uiPriority="48"/>
+    <w:lsdException w:name="Grid Table 4 Accent 4" w:uiPriority="49"/>
+    <w:lsdException w:name="Grid Table 5 Dark Accent 4" w:uiPriority="50"/>
+    <w:lsdException w:name="Grid Table 6 Colorful Accent 4" w:uiPriority="51"/>
+    <w:lsdException w:name="Grid Table 7 Colorful Accent 4" w:uiPriority="52"/>
+    <w:lsdException w:name="Grid Table 1 Light Accent 5" w:uiPriority="46"/>
+    <w:lsdException w:name="Grid Table 2 Accent 5" w:uiPriority="47"/>
+    <w:lsdException w:name="Grid Table 3 Accent 5" w:uiPriority="48"/>
+    <w:lsdException w:name="Grid Table 4 Accent 5" w:uiPriority="49"/>
+    <w:lsdException w:name="Grid Table 5 Dark Accent 5" w:uiPriority="50"/>
+    <w:lsdException w:name="Grid Table 6 Colorful Accent 5" w:uiPriority="51"/>
+    <w:lsdException w:name="Grid Table 7 Colorful Accent 5" w:uiPriority="52"/>
+    <w:lsdException w:name="Grid Table 1 Light Accent 6" w:uiPriority="46"/>
+    <w:lsdException w:name="Grid Table 2 Accent 6" w:uiPriority="47"/>
+    <w:lsdException w:name="Grid Table 3 Accent 6" w:uiPriority="48"/>
+    <w:lsdException w:name="Grid Table 4 Accent 6" w:uiPriority="49"/>
+    <w:lsdException w:name="Grid Table 5 Dark Accent 6" w:uiPriority="50"/>
+    <w:lsdException w:name="Grid Table 6 Colorful Accent 6" w:uiPriority="51"/>
+    <w:lsdException w:name="Grid Table 7 Colorful Accent 6" w:uiPriority="52"/>
+    <w:lsdException w:name="List Table 1 Light" w:uiPriority="46"/>
+    <w:lsdException w:name="List Table 2" w:uiPriority="47"/>
+    <w:lsdException w:name="List Table 3" w:uiPriority="48"/>
+    <w:lsdException w:name="List Table 4" w:uiPriority="49"/>
+    <w:lsdException w:name="List Table 5 Dark" w:uiPriority="50"/>
+    <w:lsdException w:name="List Table 6 Colorful" w:uiPriority="51"/>
+    <w:lsdException w:name="List Table 7 Colorful" w:uiPriority="52"/>
+    <w:lsdException w:name="List Table 1 Light Accent 1" w:uiPriority="46"/>
+    <w:lsdException w:name="List Table 2 Accent 1" w:uiPriority="47"/>
+    <w:lsdException w:name="List Table 3 Accent 1" w:uiPriority="48"/>
+    <w:lsdException w:name="List Table 4 Accent 1" w:uiPriority="49"/>
+    <w:lsdException w:name="List Table 5 Dark Accent 1" w:uiPriority="50"/>
+    <w:lsdException w:name="List Table 6 Colorful Accent 1" w:uiPriority="51"/>
+    <w:lsdException w:name="List Table 7 Colorful Accent 1" w:uiPriority="52"/>
+    <w:lsdException w:name="List Table 1 Light Accent 2" w:uiPriority="46"/>
+    <w:lsdException w:name="List Table 2 Accent 2" w:uiPriority="47"/>
+    <w:lsdException w:name="List Table 3 Accent 2" w:uiPriority="48"/>
+    <w:lsdException w:name="List Table 4 Accent 2" w:uiPriority="49"/>
+    <w:lsdException w:name="List Table 5 Dark Accent 2" w:uiPriority="50"/>
+    <w:lsdException w:name="List Table 6 Colorful Accent 2" w:uiPriority="51"/>
+    <w:lsdException w:name="List Table 7 Colorful Accent 2" w:uiPriority="52"/>
+    <w:lsdException w:name="List Table 1 Light Accent 3" w:uiPriority="46"/>
+    <w:lsdException w:name="List Table 2 Accent 3" w:uiPriority="47"/>
+    <w:lsdException w:name="List Table 3 Accent 3" w:uiPriority="48"/>
+    <w:lsdException w:name="List Table 4 Accent 3" w:uiPriority="49"/>
+    <w:lsdException w:name="List Table 5 Dark Accent 3" w:uiPriority="50"/>
+    <w:lsdException w:name="List Table 6 Colorful Accent 3" w:uiPriority="51"/>
+    <w:lsdException w:name="List Table 7 Colorful Accent 3" w:uiPriority="52"/>
+    <w:lsdException w:name="List Table 1 Light Accent 4" w:uiPriority="46"/>
+    <w:lsdException w:name="List Table 2 Accent 4" w:uiPriority="47"/>
+    <w:lsdException w:name="List Table 3 Accent 4" w:uiPriority="48"/>
+    <w:lsdException w:name="List Table 4 Accent 4" w:uiPriority="49"/>
+    <w:lsdException w:name="List Table 5 Dark Accent 4" w:uiPriority="50"/>
+    <w:lsdException w:name="List Table 6 Colorful Accent 4" w:uiPriority="51"/>
+    <w:lsdException w:name="List Table 7 Colorful Accent 4" w:uiPriority="52"/>
+    <w:lsdException w:name="List Table 1 Light Accent 5" w:uiPriority="46"/>
+    <w:lsdException w:name="List Table 2 Accent 5" w:uiPriority="47"/>
+    <w:lsdException w:name="List Table 3 Accent 5" w:uiPriority="48"/>
+    <w:lsdException w:name="List Table 4 Accent 5" w:uiPriority="49"/>
+    <w:lsdException w:name="List Table 5 Dark Accent 5" w:uiPriority="50"/>
+    <w:lsdException w:name="List Table 6 Colorful Accent 5" w:uiPriority="51"/>
+    <w:lsdException w:name="List Table 7 Colorful Accent 5" w:uiPriority="52"/>
+    <w:lsdException w:name="List Table 1 Light Accent 6" w:uiPriority="46"/>
+    <w:lsdException w:name="List Table 2 Accent 6" w:uiPriority="47"/>
+    <w:lsdException w:name="List Table 3 Accent 6" w:uiPriority="48"/>
+    <w:lsdException w:name="List Table 4 Accent 6" w:uiPriority="49"/>
+    <w:lsdException w:name="List Table 5 Dark Accent 6" w:uiPriority="50"/>
+    <w:lsdException w:name="List Table 6 Colorful Accent 6" w:uiPriority="51"/>
+    <w:lsdException w:name="List Table 7 Colorful Accent 6" w:uiPriority="52"/>
+    <w:lsdException w:name="Mention" w:semiHidden="1" w:unhideWhenUsed="1"/>
+    <w:lsdException w:name="Smart Hyperlink" w:semiHidden="1" w:unhideWhenUsed="1"/>
+    <w:lsdException w:name="Hashtag" w:semiHidden="1" w:unhideWhenUsed="1"/>
+    <w:lsdException w:name="Unresolved Mention" w:semiHidden="1" w:unhideWhenUsed="1"/>
+  </w:latentStyles>
+  <w:style w:type="paragraph" w:default="1" w:styleId="Normal">
+    <w:name w:val="Normal"/>
+    <w:qFormat/>
+  </w:style>
+  <w:style w:type="character" w:default="1" w:styleId="DefaultParagraphFont">
+    <w:name w:val="Default Paragraph Font"/>
+    <w:uiPriority w:val="1"/>
+    <w:semiHidden/>
+    <w:unhideWhenUsed/>
+  </w:style>
+  <w:style w:type="table" w:default="1" w:styleId="TableNormal">
+    <w:name w:val="Normal Table"/>
+    <w:uiPriority w:val="99"/>
+    <w:semiHidden/>
+    <w:unhideWhenUsed/>
+    <w:tblPr>
+      <w:tblInd w:w="0" w:type="dxa"/>
+      <w:tblCellMar>
+        <w:top w:w="0" w:type="dxa"/>
+        <w:left w:w="108" w:type="dxa"/>
+        <w:bottom w:w="0" w:type="dxa"/>
+        <w:right w:w="108" w:type="dxa"/>
+      </w:tblCellMar>
+    </w:tblPr>
+  </w:style>
+  <w:style w:type="numbering" w:default="1" w:styleId="NoList">
+    <w:name w:val="No List"/>
+    <w:uiPriority w:val="99"/>
+    <w:semiHidden/>
+    <w:unhideWhenUsed/>
+  </w:style>
+  <w:style w:type="paragraph" w:customStyle="1" w:styleId="095AC1201BA947A4B45C47587B9A0C8A">
+    <w:name w:val="095AC1201BA947A4B45C47587B9A0C8A"/>
+    <w:rsid w:val="004317D9"/>
+  </w:style>
+</w:styles>
+</file>
+
+<file path=word/glossary/webSettings.xml><?xml version="1.0" encoding="utf-8"?>
+<w:webSettings xmlns:mc="http://schemas.openxmlformats.org/markup-compatibility/2006" xmlns:r="http://schemas.openxmlformats.org/officeDocument/2006/relationships" xmlns:w="http://schemas.openxmlformats.org/wordprocessingml/2006/main" xmlns:w14="http://schemas.microsoft.com/office/word/2010/wordml" xmlns:w15="http://schemas.microsoft.com/office/word/2012/wordml" xmlns:w16cid="http://schemas.microsoft.com/office/word/2016/wordml/cid" xmlns:w16se="http://schemas.microsoft.com/office/word/2015/wordml/symex" mc:Ignorable="w14 w15 w16se w16cid">
+  <w:optimizeForBrowser/>
+  <w:allowPNG/>
+</w:webSettings>
+</file>
+
 <file path=word/theme/theme1.xml><?xml version="1.0" encoding="utf-8"?>
 <a:theme xmlns:a="http://schemas.openxmlformats.org/drawingml/2006/main" name="Office Theme">
   <a:themeElements>
@@ -2745,7 +3397,7 @@
 </file>
 
 <file path=customXml/itemProps1.xml><?xml version="1.0" encoding="utf-8"?>
-<ds:datastoreItem xmlns:ds="http://schemas.openxmlformats.org/officeDocument/2006/customXml" ds:itemID="{36EA90EC-70EE-46F1-8174-78905F73C29C}">
+<ds:datastoreItem xmlns:ds="http://schemas.openxmlformats.org/officeDocument/2006/customXml" ds:itemID="{862C6C3C-6408-439B-913E-490578C3DD37}">
   <ds:schemaRefs>
     <ds:schemaRef ds:uri="http://schemas.openxmlformats.org/officeDocument/2006/bibliography"/>
   </ds:schemaRefs>

</xml_diff>